<commit_message>
Update all documentation and correction of many small bugs
</commit_message>
<xml_diff>
--- a/Documentation/Annexes/FBN_TPI_Simulation_trafic_routier_installation.docx
+++ b/Documentation/Annexes/FBN_TPI_Simulation_trafic_routier_installation.docx
@@ -1,6 +1,6 @@
 
 <file path=word/document.xml><?xml version="1.0" encoding="utf-8"?>
-<w:document xmlns:wpc="http://schemas.microsoft.com/office/word/2010/wordprocessingCanvas" xmlns:cx="http://schemas.microsoft.com/office/drawing/2014/chartex" xmlns:cx1="http://schemas.microsoft.com/office/drawing/2015/9/8/chartex" xmlns:mc="http://schemas.openxmlformats.org/markup-compatibility/2006" xmlns:o="urn:schemas-microsoft-com:office:office" xmlns:r="http://schemas.openxmlformats.org/officeDocument/2006/relationships" xmlns:m="http://schemas.openxmlformats.org/officeDocument/2006/math" xmlns:v="urn:schemas-microsoft-com:vml" xmlns:wp14="http://schemas.microsoft.com/office/word/2010/wordprocessingDrawing" xmlns:wp="http://schemas.openxmlformats.org/drawingml/2006/wordprocessingDrawing" xmlns:w10="urn:schemas-microsoft-com:office:word" xmlns:w="http://schemas.openxmlformats.org/wordprocessingml/2006/main" xmlns:w14="http://schemas.microsoft.com/office/word/2010/wordml" xmlns:w15="http://schemas.microsoft.com/office/word/2012/wordml" xmlns:w16se="http://schemas.microsoft.com/office/word/2015/wordml/symex" xmlns:wpg="http://schemas.microsoft.com/office/word/2010/wordprocessingGroup" xmlns:wpi="http://schemas.microsoft.com/office/word/2010/wordprocessingInk" xmlns:wne="http://schemas.microsoft.com/office/word/2006/wordml" xmlns:wps="http://schemas.microsoft.com/office/word/2010/wordprocessingShape" mc:Ignorable="w14 w15 w16se wp14">
+<w:document xmlns:wpc="http://schemas.microsoft.com/office/word/2010/wordprocessingCanvas" xmlns:cx="http://schemas.microsoft.com/office/drawing/2014/chartex" xmlns:cx1="http://schemas.microsoft.com/office/drawing/2015/9/8/chartex" xmlns:cx2="http://schemas.microsoft.com/office/drawing/2015/10/21/chartex" xmlns:cx3="http://schemas.microsoft.com/office/drawing/2016/5/9/chartex" xmlns:cx4="http://schemas.microsoft.com/office/drawing/2016/5/10/chartex" xmlns:cx5="http://schemas.microsoft.com/office/drawing/2016/5/11/chartex" xmlns:cx6="http://schemas.microsoft.com/office/drawing/2016/5/12/chartex" xmlns:cx7="http://schemas.microsoft.com/office/drawing/2016/5/13/chartex" xmlns:cx8="http://schemas.microsoft.com/office/drawing/2016/5/14/chartex" xmlns:mc="http://schemas.openxmlformats.org/markup-compatibility/2006" xmlns:aink="http://schemas.microsoft.com/office/drawing/2016/ink" xmlns:am3d="http://schemas.microsoft.com/office/drawing/2017/model3d" xmlns:o="urn:schemas-microsoft-com:office:office" xmlns:r="http://schemas.openxmlformats.org/officeDocument/2006/relationships" xmlns:m="http://schemas.openxmlformats.org/officeDocument/2006/math" xmlns:v="urn:schemas-microsoft-com:vml" xmlns:wp14="http://schemas.microsoft.com/office/word/2010/wordprocessingDrawing" xmlns:wp="http://schemas.openxmlformats.org/drawingml/2006/wordprocessingDrawing" xmlns:w10="urn:schemas-microsoft-com:office:word" xmlns:w="http://schemas.openxmlformats.org/wordprocessingml/2006/main" xmlns:w14="http://schemas.microsoft.com/office/word/2010/wordml" xmlns:w15="http://schemas.microsoft.com/office/word/2012/wordml" xmlns:w16cid="http://schemas.microsoft.com/office/word/2016/wordml/cid" xmlns:w16se="http://schemas.microsoft.com/office/word/2015/wordml/symex" xmlns:wpg="http://schemas.microsoft.com/office/word/2010/wordprocessingGroup" xmlns:wpi="http://schemas.microsoft.com/office/word/2010/wordprocessingInk" xmlns:wne="http://schemas.microsoft.com/office/word/2006/wordml" xmlns:wps="http://schemas.microsoft.com/office/word/2010/wordprocessingShape" mc:Ignorable="w14 w15 w16se w16cid wp14">
   <w:body>
     <w:p>
       <w:pPr>
@@ -33,7 +33,7 @@
               <w:rPr>
                 <w:rFonts w:cstheme="minorHAnsi"/>
                 <w:color w:val="95B3D7" w:themeColor="accent1" w:themeTint="99"/>
-                <w:sz w:val="96"/>
+                <w:sz w:val="72"/>
                 <w14:reflection w14:blurRad="6350" w14:stA="53000" w14:stPos="0" w14:endA="300" w14:endPos="35500" w14:dist="0" w14:dir="5400000" w14:fadeDir="5400000" w14:sx="100000" w14:sy="-90000" w14:kx="0" w14:ky="0" w14:algn="bl"/>
                 <w14:textOutline w14:w="0" w14:cap="flat" w14:cmpd="sng" w14:algn="ctr">
                   <w14:noFill/>
@@ -54,7 +54,21 @@
                   <w14:round/>
                 </w14:textOutline>
               </w:rPr>
-              <w:t>CocobangoTravels</w:t>
+              <w:t>Simulateur de trafic routier</w:t>
+            </w:r>
+            <w:r>
+              <w:rPr>
+                <w:rFonts w:cstheme="minorHAnsi"/>
+                <w:color w:val="95B3D7" w:themeColor="accent1" w:themeTint="99"/>
+                <w:sz w:val="72"/>
+                <w14:reflection w14:blurRad="6350" w14:stA="53000" w14:stPos="0" w14:endA="300" w14:endPos="35500" w14:dist="0" w14:dir="5400000" w14:fadeDir="5400000" w14:sx="100000" w14:sy="-90000" w14:kx="0" w14:ky="0" w14:algn="bl"/>
+                <w14:textOutline w14:w="0" w14:cap="flat" w14:cmpd="sng" w14:algn="ctr">
+                  <w14:noFill/>
+                  <w14:prstDash w14:val="solid"/>
+                  <w14:round/>
+                </w14:textOutline>
+              </w:rPr>
+              <w:t xml:space="preserve"> </w:t>
             </w:r>
           </w:p>
           <w:p>
@@ -94,15 +108,6 @@
       <w:pPr>
         <w:rPr>
           <w:rFonts w:cstheme="minorHAnsi"/>
-          <w:sz w:val="52"/>
-        </w:rPr>
-      </w:pPr>
-    </w:p>
-    <w:p>
-      <w:pPr>
-        <w:rPr>
-          <w:rFonts w:cstheme="minorHAnsi"/>
-          <w:sz w:val="52"/>
         </w:rPr>
       </w:pPr>
     </w:p>
@@ -125,15 +130,13 @@
       </w:pPr>
       <w:r>
         <w:rPr>
-          <w:rFonts w:cstheme="minorHAnsi"/>
           <w:noProof/>
-          <w:lang w:val="fr-CH" w:eastAsia="fr-CH"/>
         </w:rPr>
         <w:drawing>
-          <wp:inline distT="0" distB="0" distL="0" distR="0">
-            <wp:extent cx="2586573" cy="1698699"/>
-            <wp:effectExtent l="0" t="0" r="4445" b="0"/>
-            <wp:docPr id="7" name="Image 7"/>
+          <wp:inline distT="0" distB="0" distL="0" distR="0" wp14:anchorId="438E404C" wp14:editId="43458E75">
+            <wp:extent cx="2171111" cy="2196000"/>
+            <wp:effectExtent l="0" t="0" r="635" b="0"/>
+            <wp:docPr id="10" name="Image 10"/>
             <wp:cNvGraphicFramePr>
               <a:graphicFrameLocks xmlns:a="http://schemas.openxmlformats.org/drawingml/2006/main" noChangeAspect="1"/>
             </wp:cNvGraphicFramePr>
@@ -141,13 +144,11 @@
               <a:graphicData uri="http://schemas.openxmlformats.org/drawingml/2006/picture">
                 <pic:pic xmlns:pic="http://schemas.openxmlformats.org/drawingml/2006/picture">
                   <pic:nvPicPr>
-                    <pic:cNvPr id="0" name="Picture 1" descr="RÃ©sultat de recherche d'images pour &quot;coco bongo&quot;"/>
-                    <pic:cNvPicPr>
-                      <a:picLocks noChangeAspect="1" noChangeArrowheads="1"/>
-                    </pic:cNvPicPr>
+                    <pic:cNvPr id="10" name="giratoire(7).png"/>
+                    <pic:cNvPicPr/>
                   </pic:nvPicPr>
                   <pic:blipFill>
-                    <a:blip r:embed="rId8">
+                    <a:blip r:embed="rId8" cstate="print">
                       <a:extLst>
                         <a:ext uri="{28A0092B-C50C-407E-A947-70E740481C1C}">
                           <a14:useLocalDpi xmlns:a14="http://schemas.microsoft.com/office/drawing/2010/main" val="0"/>
@@ -158,23 +159,14 @@
                       <a:fillRect/>
                     </a:stretch>
                   </pic:blipFill>
-                  <pic:spPr bwMode="auto">
+                  <pic:spPr>
                     <a:xfrm>
                       <a:off x="0" y="0"/>
-                      <a:ext cx="2586573" cy="1698699"/>
+                      <a:ext cx="2171111" cy="2196000"/>
                     </a:xfrm>
                     <a:prstGeom prst="rect">
                       <a:avLst/>
                     </a:prstGeom>
-                    <a:noFill/>
-                    <a:ln>
-                      <a:noFill/>
-                    </a:ln>
-                    <a:extLst>
-                      <a:ext uri="{53640926-AAD7-44D8-BBD7-CCE9431645EC}">
-                        <a14:shadowObscured xmlns:a14="http://schemas.microsoft.com/office/drawing/2010/main"/>
-                      </a:ext>
-                    </a:extLst>
                   </pic:spPr>
                 </pic:pic>
               </a:graphicData>
@@ -182,30 +174,6 @@
           </wp:inline>
         </w:drawing>
       </w:r>
-    </w:p>
-    <w:p>
-      <w:pPr>
-        <w:rPr>
-          <w:rFonts w:cstheme="minorHAnsi"/>
-          <w:i/>
-        </w:rPr>
-      </w:pPr>
-    </w:p>
-    <w:p>
-      <w:pPr>
-        <w:rPr>
-          <w:rFonts w:cstheme="minorHAnsi"/>
-          <w:i/>
-        </w:rPr>
-      </w:pPr>
-    </w:p>
-    <w:p>
-      <w:pPr>
-        <w:rPr>
-          <w:rFonts w:cstheme="minorHAnsi"/>
-          <w:i/>
-        </w:rPr>
-      </w:pPr>
     </w:p>
     <w:p>
       <w:pPr>
@@ -694,12 +662,6 @@
         </w:rPr>
         <w:br w:type="page"/>
       </w:r>
-      <w:bookmarkStart w:id="0" w:name="_Toc5223942"/>
-      <w:r>
-        <w:lastRenderedPageBreak/>
-        <w:t>Site WEB</w:t>
-      </w:r>
-      <w:bookmarkEnd w:id="0"/>
     </w:p>
     <w:p>
       <w:pPr>
@@ -710,7 +672,14 @@
         </w:numPr>
       </w:pPr>
       <w:r>
-        <w:t>Commencez par récupérer le code source.</w:t>
+        <w:lastRenderedPageBreak/>
+        <w:t>Commencez par récupérer le code source</w:t>
+      </w:r>
+      <w:r>
+        <w:t xml:space="preserve"> fournit dans le CD en annexe</w:t>
+      </w:r>
+      <w:r>
+        <w:t>.</w:t>
       </w:r>
     </w:p>
     <w:p>
@@ -720,9 +689,15 @@
           <w:ilvl w:val="0"/>
           <w:numId w:val="44"/>
         </w:numPr>
+        <w:rPr>
+          <w:color w:val="FF0000"/>
+        </w:rPr>
       </w:pPr>
       <w:r>
         <w:t>Utilise</w:t>
+      </w:r>
+      <w:r>
+        <w:t>z</w:t>
       </w:r>
       <w:r>
         <w:t xml:space="preserve"> </w:t>
@@ -731,7 +706,24 @@
         <w:t>ensuite</w:t>
       </w:r>
       <w:r>
-        <w:t xml:space="preserve"> un logiciel d'accès de ressources à distance.</w:t>
+        <w:t xml:space="preserve"> un logiciel d'accès de ressources à distance</w:t>
+      </w:r>
+      <w:r>
+        <w:t xml:space="preserve"> comme </w:t>
+      </w:r>
+      <w:r>
+        <w:t>F</w:t>
+      </w:r>
+      <w:r>
+        <w:t xml:space="preserve">ilezilla ou </w:t>
+      </w:r>
+      <w:proofErr w:type="spellStart"/>
+      <w:r>
+        <w:t>Cyberduck</w:t>
+      </w:r>
+      <w:proofErr w:type="spellEnd"/>
+      <w:r>
+        <w:t xml:space="preserve"> pour accéder au répertoire de votre domaine.</w:t>
       </w:r>
     </w:p>
     <w:p>
@@ -743,108 +735,310 @@
         </w:numPr>
       </w:pPr>
       <w:r>
-        <w:t>Intégrez ensuite le code récupéré sur votre hébergeur selon les indications de celui-ci.</w:t>
+        <w:t>Intégre</w:t>
+      </w:r>
+      <w:r>
+        <w:t>z</w:t>
+      </w:r>
+      <w:r>
+        <w:t xml:space="preserve"> le code </w:t>
+      </w:r>
+      <w:r>
+        <w:t>source</w:t>
+      </w:r>
+      <w:r>
+        <w:t xml:space="preserve"> sur votre hébergeur </w:t>
+      </w:r>
+      <w:r>
+        <w:t xml:space="preserve">à la racine </w:t>
+      </w:r>
+      <w:r>
+        <w:t>selon les indications de celui-ci.</w:t>
       </w:r>
     </w:p>
     <w:p>
+      <w:r>
+        <w:t>Exemple avec</w:t>
+      </w:r>
+      <w:r>
+        <w:t xml:space="preserve"> </w:t>
+      </w:r>
+      <w:proofErr w:type="spellStart"/>
+      <w:r>
+        <w:t>Cyberduck</w:t>
+      </w:r>
+      <w:proofErr w:type="spellEnd"/>
+      <w:r>
+        <w:t xml:space="preserve"> comme logiciel, sur l'hébergeur de </w:t>
+      </w:r>
+      <w:proofErr w:type="spellStart"/>
+      <w:r>
+        <w:t>SwissCenter</w:t>
+      </w:r>
+      <w:proofErr w:type="spellEnd"/>
+      <w:r>
+        <w:t>, avec le domaine crossroadssimulator.mycpnv.ch :</w:t>
+      </w:r>
+    </w:p>
+    <w:p>
       <w:pPr>
         <w:pStyle w:val="Paragraphedeliste"/>
         <w:numPr>
           <w:ilvl w:val="0"/>
-          <w:numId w:val="44"/>
+          <w:numId w:val="47"/>
         </w:numPr>
-        <w:rPr>
-          <w:color w:val="FF0000"/>
-        </w:rPr>
       </w:pPr>
       <w:r>
-        <w:rPr>
-          <w:color w:val="FF0000"/>
-        </w:rPr>
-        <w:t xml:space="preserve">Attention à ce que votre </w:t>
-      </w:r>
-      <w:r>
-        <w:rPr>
-          <w:color w:val="FF0000"/>
-        </w:rPr>
-        <w:t>hébergeur</w:t>
-      </w:r>
-      <w:r>
-        <w:rPr>
-          <w:color w:val="FF0000"/>
-        </w:rPr>
-        <w:t xml:space="preserve"> supporte le JavaScript et le PHP.</w:t>
+        <w:t>Récupération du contenu du site :</w:t>
       </w:r>
     </w:p>
     <w:p>
-      <w:pPr>
-        <w:pStyle w:val="Titre1"/>
-      </w:pPr>
-      <w:bookmarkStart w:id="1" w:name="_Toc5223943"/>
       <w:r>
-        <w:t>BDD</w:t>
+        <w:rPr>
+          <w:noProof/>
+        </w:rPr>
+        <w:drawing>
+          <wp:inline distT="0" distB="0" distL="0" distR="0" wp14:anchorId="5C6EBA6F" wp14:editId="3C56051E">
+            <wp:extent cx="4972050" cy="1419225"/>
+            <wp:effectExtent l="152400" t="152400" r="361950" b="371475"/>
+            <wp:docPr id="5" name="Image 5"/>
+            <wp:cNvGraphicFramePr>
+              <a:graphicFrameLocks xmlns:a="http://schemas.openxmlformats.org/drawingml/2006/main" noChangeAspect="1"/>
+            </wp:cNvGraphicFramePr>
+            <a:graphic xmlns:a="http://schemas.openxmlformats.org/drawingml/2006/main">
+              <a:graphicData uri="http://schemas.openxmlformats.org/drawingml/2006/picture">
+                <pic:pic xmlns:pic="http://schemas.openxmlformats.org/drawingml/2006/picture">
+                  <pic:nvPicPr>
+                    <pic:cNvPr id="1" name=""/>
+                    <pic:cNvPicPr/>
+                  </pic:nvPicPr>
+                  <pic:blipFill>
+                    <a:blip r:embed="rId10"/>
+                    <a:stretch>
+                      <a:fillRect/>
+                    </a:stretch>
+                  </pic:blipFill>
+                  <pic:spPr>
+                    <a:xfrm>
+                      <a:off x="0" y="0"/>
+                      <a:ext cx="4972050" cy="1419225"/>
+                    </a:xfrm>
+                    <a:prstGeom prst="rect">
+                      <a:avLst/>
+                    </a:prstGeom>
+                    <a:ln>
+                      <a:noFill/>
+                    </a:ln>
+                    <a:effectLst>
+                      <a:outerShdw blurRad="292100" dist="139700" dir="2700000" algn="tl" rotWithShape="0">
+                        <a:srgbClr val="333333">
+                          <a:alpha val="65000"/>
+                        </a:srgbClr>
+                      </a:outerShdw>
+                    </a:effectLst>
+                  </pic:spPr>
+                </pic:pic>
+              </a:graphicData>
+            </a:graphic>
+          </wp:inline>
+        </w:drawing>
       </w:r>
-      <w:bookmarkEnd w:id="1"/>
     </w:p>
     <w:p>
       <w:pPr>
         <w:pStyle w:val="Paragraphedeliste"/>
         <w:numPr>
           <w:ilvl w:val="0"/>
-          <w:numId w:val="45"/>
+          <w:numId w:val="48"/>
         </w:numPr>
       </w:pPr>
       <w:r>
-        <w:t>Les scripts de créations se trouvent dans le dossier API dans le code source.</w:t>
+        <w:t>Accès au répertoire du domaine :</w:t>
       </w:r>
     </w:p>
     <w:p>
+      <w:r>
+        <w:rPr>
+          <w:noProof/>
+        </w:rPr>
+        <w:drawing>
+          <wp:inline distT="0" distB="0" distL="0" distR="0" wp14:anchorId="37F80527" wp14:editId="43667085">
+            <wp:extent cx="5759450" cy="3578225"/>
+            <wp:effectExtent l="152400" t="152400" r="355600" b="365125"/>
+            <wp:docPr id="1" name="Image 1"/>
+            <wp:cNvGraphicFramePr>
+              <a:graphicFrameLocks xmlns:a="http://schemas.openxmlformats.org/drawingml/2006/main" noChangeAspect="1"/>
+            </wp:cNvGraphicFramePr>
+            <a:graphic xmlns:a="http://schemas.openxmlformats.org/drawingml/2006/main">
+              <a:graphicData uri="http://schemas.openxmlformats.org/drawingml/2006/picture">
+                <pic:pic xmlns:pic="http://schemas.openxmlformats.org/drawingml/2006/picture">
+                  <pic:nvPicPr>
+                    <pic:cNvPr id="1" name=""/>
+                    <pic:cNvPicPr/>
+                  </pic:nvPicPr>
+                  <pic:blipFill>
+                    <a:blip r:embed="rId11"/>
+                    <a:stretch>
+                      <a:fillRect/>
+                    </a:stretch>
+                  </pic:blipFill>
+                  <pic:spPr>
+                    <a:xfrm>
+                      <a:off x="0" y="0"/>
+                      <a:ext cx="5759450" cy="3578225"/>
+                    </a:xfrm>
+                    <a:prstGeom prst="rect">
+                      <a:avLst/>
+                    </a:prstGeom>
+                    <a:ln>
+                      <a:noFill/>
+                    </a:ln>
+                    <a:effectLst>
+                      <a:outerShdw blurRad="292100" dist="139700" dir="2700000" algn="tl" rotWithShape="0">
+                        <a:srgbClr val="333333">
+                          <a:alpha val="65000"/>
+                        </a:srgbClr>
+                      </a:outerShdw>
+                    </a:effectLst>
+                  </pic:spPr>
+                </pic:pic>
+              </a:graphicData>
+            </a:graphic>
+          </wp:inline>
+        </w:drawing>
+      </w:r>
+    </w:p>
+    <w:p>
+      <w:r>
+        <w:rPr>
+          <w:noProof/>
+        </w:rPr>
+        <w:lastRenderedPageBreak/>
+        <w:drawing>
+          <wp:inline distT="0" distB="0" distL="0" distR="0" wp14:anchorId="25476BF6" wp14:editId="62B28893">
+            <wp:extent cx="5759450" cy="1640205"/>
+            <wp:effectExtent l="152400" t="152400" r="355600" b="360045"/>
+            <wp:docPr id="8" name="Image 8"/>
+            <wp:cNvGraphicFramePr>
+              <a:graphicFrameLocks xmlns:a="http://schemas.openxmlformats.org/drawingml/2006/main" noChangeAspect="1"/>
+            </wp:cNvGraphicFramePr>
+            <a:graphic xmlns:a="http://schemas.openxmlformats.org/drawingml/2006/main">
+              <a:graphicData uri="http://schemas.openxmlformats.org/drawingml/2006/picture">
+                <pic:pic xmlns:pic="http://schemas.openxmlformats.org/drawingml/2006/picture">
+                  <pic:nvPicPr>
+                    <pic:cNvPr id="1" name=""/>
+                    <pic:cNvPicPr/>
+                  </pic:nvPicPr>
+                  <pic:blipFill>
+                    <a:blip r:embed="rId12"/>
+                    <a:stretch>
+                      <a:fillRect/>
+                    </a:stretch>
+                  </pic:blipFill>
+                  <pic:spPr>
+                    <a:xfrm>
+                      <a:off x="0" y="0"/>
+                      <a:ext cx="5759450" cy="1640205"/>
+                    </a:xfrm>
+                    <a:prstGeom prst="rect">
+                      <a:avLst/>
+                    </a:prstGeom>
+                    <a:ln>
+                      <a:noFill/>
+                    </a:ln>
+                    <a:effectLst>
+                      <a:outerShdw blurRad="292100" dist="139700" dir="2700000" algn="tl" rotWithShape="0">
+                        <a:srgbClr val="333333">
+                          <a:alpha val="65000"/>
+                        </a:srgbClr>
+                      </a:outerShdw>
+                    </a:effectLst>
+                  </pic:spPr>
+                </pic:pic>
+              </a:graphicData>
+            </a:graphic>
+          </wp:inline>
+        </w:drawing>
+      </w:r>
+    </w:p>
+    <w:p>
       <w:pPr>
         <w:pStyle w:val="Paragraphedeliste"/>
         <w:numPr>
           <w:ilvl w:val="0"/>
-          <w:numId w:val="45"/>
+          <w:numId w:val="48"/>
         </w:numPr>
       </w:pPr>
       <w:r>
-        <w:t>Exécuter les scripts dans votre Interface web de gestion de donnée.</w:t>
+        <w:t>Insertion du contenu du site</w:t>
       </w:r>
     </w:p>
     <w:p>
-      <w:pPr>
-        <w:pStyle w:val="Paragraphedeliste"/>
-        <w:numPr>
-          <w:ilvl w:val="0"/>
-          <w:numId w:val="45"/>
-        </w:numPr>
-        <w:rPr>
-          <w:color w:val="FF0000"/>
-        </w:rPr>
-      </w:pPr>
+      <w:bookmarkStart w:id="0" w:name="_GoBack"/>
       <w:r>
         <w:rPr>
-          <w:color w:val="FF0000"/>
+          <w:noProof/>
         </w:rPr>
-        <w:t xml:space="preserve">Attention à ce que votre </w:t>
+        <w:drawing>
+          <wp:inline distT="0" distB="0" distL="0" distR="0" wp14:anchorId="0241AEDF" wp14:editId="26F03E57">
+            <wp:extent cx="5759450" cy="1628775"/>
+            <wp:effectExtent l="152400" t="152400" r="355600" b="371475"/>
+            <wp:docPr id="7" name="Image 7"/>
+            <wp:cNvGraphicFramePr>
+              <a:graphicFrameLocks xmlns:a="http://schemas.openxmlformats.org/drawingml/2006/main" noChangeAspect="1"/>
+            </wp:cNvGraphicFramePr>
+            <a:graphic xmlns:a="http://schemas.openxmlformats.org/drawingml/2006/main">
+              <a:graphicData uri="http://schemas.openxmlformats.org/drawingml/2006/picture">
+                <pic:pic xmlns:pic="http://schemas.openxmlformats.org/drawingml/2006/picture">
+                  <pic:nvPicPr>
+                    <pic:cNvPr id="1" name=""/>
+                    <pic:cNvPicPr/>
+                  </pic:nvPicPr>
+                  <pic:blipFill rotWithShape="1">
+                    <a:blip r:embed="rId13"/>
+                    <a:srcRect b="54392"/>
+                    <a:stretch/>
+                  </pic:blipFill>
+                  <pic:spPr bwMode="auto">
+                    <a:xfrm>
+                      <a:off x="0" y="0"/>
+                      <a:ext cx="5759450" cy="1628775"/>
+                    </a:xfrm>
+                    <a:prstGeom prst="rect">
+                      <a:avLst/>
+                    </a:prstGeom>
+                    <a:ln>
+                      <a:noFill/>
+                    </a:ln>
+                    <a:effectLst>
+                      <a:outerShdw blurRad="292100" dist="139700" dir="2700000" algn="tl" rotWithShape="0">
+                        <a:srgbClr val="333333">
+                          <a:alpha val="65000"/>
+                        </a:srgbClr>
+                      </a:outerShdw>
+                    </a:effectLst>
+                    <a:extLst>
+                      <a:ext uri="{53640926-AAD7-44D8-BBD7-CCE9431645EC}">
+                        <a14:shadowObscured xmlns:a14="http://schemas.microsoft.com/office/drawing/2010/main"/>
+                      </a:ext>
+                    </a:extLst>
+                  </pic:spPr>
+                </pic:pic>
+              </a:graphicData>
+            </a:graphic>
+          </wp:inline>
+        </w:drawing>
       </w:r>
+      <w:bookmarkEnd w:id="0"/>
+    </w:p>
+    <w:p>
       <w:r>
-        <w:rPr>
-          <w:color w:val="FF0000"/>
-        </w:rPr>
-        <w:t>hébergement</w:t>
+        <w:t>Et voilà, le site est installé et prêt à être utilisé.</w:t>
       </w:r>
-      <w:r>
-        <w:rPr>
-          <w:color w:val="FF0000"/>
-        </w:rPr>
-        <w:t xml:space="preserve"> soit en MySQL.</w:t>
-      </w:r>
-      <w:bookmarkStart w:id="2" w:name="_GoBack"/>
-      <w:bookmarkEnd w:id="2"/>
     </w:p>
     <w:sectPr>
-      <w:headerReference w:type="default" r:id="rId10"/>
-      <w:footerReference w:type="default" r:id="rId11"/>
+      <w:headerReference w:type="default" r:id="rId14"/>
+      <w:footerReference w:type="default" r:id="rId15"/>
       <w:type w:val="continuous"/>
       <w:pgSz w:w="11906" w:h="16838" w:code="9"/>
       <w:pgMar w:top="1418" w:right="1418" w:bottom="1418" w:left="1418" w:header="720" w:footer="720" w:gutter="0"/>
@@ -856,7 +1050,7 @@
 </file>
 
 <file path=word/endnotes.xml><?xml version="1.0" encoding="utf-8"?>
-<w:endnotes xmlns:wpc="http://schemas.microsoft.com/office/word/2010/wordprocessingCanvas" xmlns:cx="http://schemas.microsoft.com/office/drawing/2014/chartex" xmlns:cx1="http://schemas.microsoft.com/office/drawing/2015/9/8/chartex" xmlns:mc="http://schemas.openxmlformats.org/markup-compatibility/2006" xmlns:o="urn:schemas-microsoft-com:office:office" xmlns:r="http://schemas.openxmlformats.org/officeDocument/2006/relationships" xmlns:m="http://schemas.openxmlformats.org/officeDocument/2006/math" xmlns:v="urn:schemas-microsoft-com:vml" xmlns:wp14="http://schemas.microsoft.com/office/word/2010/wordprocessingDrawing" xmlns:wp="http://schemas.openxmlformats.org/drawingml/2006/wordprocessingDrawing" xmlns:w10="urn:schemas-microsoft-com:office:word" xmlns:w="http://schemas.openxmlformats.org/wordprocessingml/2006/main" xmlns:w14="http://schemas.microsoft.com/office/word/2010/wordml" xmlns:w15="http://schemas.microsoft.com/office/word/2012/wordml" xmlns:w16se="http://schemas.microsoft.com/office/word/2015/wordml/symex" xmlns:wpg="http://schemas.microsoft.com/office/word/2010/wordprocessingGroup" xmlns:wpi="http://schemas.microsoft.com/office/word/2010/wordprocessingInk" xmlns:wne="http://schemas.microsoft.com/office/word/2006/wordml" xmlns:wps="http://schemas.microsoft.com/office/word/2010/wordprocessingShape" mc:Ignorable="w14 w15 w16se wp14">
+<w:endnotes xmlns:wpc="http://schemas.microsoft.com/office/word/2010/wordprocessingCanvas" xmlns:cx="http://schemas.microsoft.com/office/drawing/2014/chartex" xmlns:cx1="http://schemas.microsoft.com/office/drawing/2015/9/8/chartex" xmlns:cx2="http://schemas.microsoft.com/office/drawing/2015/10/21/chartex" xmlns:cx3="http://schemas.microsoft.com/office/drawing/2016/5/9/chartex" xmlns:cx4="http://schemas.microsoft.com/office/drawing/2016/5/10/chartex" xmlns:cx5="http://schemas.microsoft.com/office/drawing/2016/5/11/chartex" xmlns:cx6="http://schemas.microsoft.com/office/drawing/2016/5/12/chartex" xmlns:cx7="http://schemas.microsoft.com/office/drawing/2016/5/13/chartex" xmlns:cx8="http://schemas.microsoft.com/office/drawing/2016/5/14/chartex" xmlns:mc="http://schemas.openxmlformats.org/markup-compatibility/2006" xmlns:aink="http://schemas.microsoft.com/office/drawing/2016/ink" xmlns:am3d="http://schemas.microsoft.com/office/drawing/2017/model3d" xmlns:o="urn:schemas-microsoft-com:office:office" xmlns:r="http://schemas.openxmlformats.org/officeDocument/2006/relationships" xmlns:m="http://schemas.openxmlformats.org/officeDocument/2006/math" xmlns:v="urn:schemas-microsoft-com:vml" xmlns:wp14="http://schemas.microsoft.com/office/word/2010/wordprocessingDrawing" xmlns:wp="http://schemas.openxmlformats.org/drawingml/2006/wordprocessingDrawing" xmlns:w10="urn:schemas-microsoft-com:office:word" xmlns:w="http://schemas.openxmlformats.org/wordprocessingml/2006/main" xmlns:w14="http://schemas.microsoft.com/office/word/2010/wordml" xmlns:w15="http://schemas.microsoft.com/office/word/2012/wordml" xmlns:w16cid="http://schemas.microsoft.com/office/word/2016/wordml/cid" xmlns:w16se="http://schemas.microsoft.com/office/word/2015/wordml/symex" xmlns:wpg="http://schemas.microsoft.com/office/word/2010/wordprocessingGroup" xmlns:wpi="http://schemas.microsoft.com/office/word/2010/wordprocessingInk" xmlns:wne="http://schemas.microsoft.com/office/word/2006/wordml" xmlns:wps="http://schemas.microsoft.com/office/word/2010/wordprocessingShape" mc:Ignorable="w14 w15 w16se w16cid wp14">
   <w:endnote w:type="separator" w:id="-1">
     <w:p>
       <w:r>
@@ -875,7 +1069,7 @@
 </file>
 
 <file path=word/footer1.xml><?xml version="1.0" encoding="utf-8"?>
-<w:ftr xmlns:wpc="http://schemas.microsoft.com/office/word/2010/wordprocessingCanvas" xmlns:cx="http://schemas.microsoft.com/office/drawing/2014/chartex" xmlns:cx1="http://schemas.microsoft.com/office/drawing/2015/9/8/chartex" xmlns:mc="http://schemas.openxmlformats.org/markup-compatibility/2006" xmlns:o="urn:schemas-microsoft-com:office:office" xmlns:r="http://schemas.openxmlformats.org/officeDocument/2006/relationships" xmlns:m="http://schemas.openxmlformats.org/officeDocument/2006/math" xmlns:v="urn:schemas-microsoft-com:vml" xmlns:wp14="http://schemas.microsoft.com/office/word/2010/wordprocessingDrawing" xmlns:wp="http://schemas.openxmlformats.org/drawingml/2006/wordprocessingDrawing" xmlns:w10="urn:schemas-microsoft-com:office:word" xmlns:w="http://schemas.openxmlformats.org/wordprocessingml/2006/main" xmlns:w14="http://schemas.microsoft.com/office/word/2010/wordml" xmlns:w15="http://schemas.microsoft.com/office/word/2012/wordml" xmlns:w16se="http://schemas.microsoft.com/office/word/2015/wordml/symex" xmlns:wpg="http://schemas.microsoft.com/office/word/2010/wordprocessingGroup" xmlns:wpi="http://schemas.microsoft.com/office/word/2010/wordprocessingInk" xmlns:wne="http://schemas.microsoft.com/office/word/2006/wordml" xmlns:wps="http://schemas.microsoft.com/office/word/2010/wordprocessingShape" mc:Ignorable="w14 w15 w16se wp14">
+<w:ftr xmlns:wpc="http://schemas.microsoft.com/office/word/2010/wordprocessingCanvas" xmlns:cx="http://schemas.microsoft.com/office/drawing/2014/chartex" xmlns:cx1="http://schemas.microsoft.com/office/drawing/2015/9/8/chartex" xmlns:cx2="http://schemas.microsoft.com/office/drawing/2015/10/21/chartex" xmlns:cx3="http://schemas.microsoft.com/office/drawing/2016/5/9/chartex" xmlns:cx4="http://schemas.microsoft.com/office/drawing/2016/5/10/chartex" xmlns:cx5="http://schemas.microsoft.com/office/drawing/2016/5/11/chartex" xmlns:cx6="http://schemas.microsoft.com/office/drawing/2016/5/12/chartex" xmlns:cx7="http://schemas.microsoft.com/office/drawing/2016/5/13/chartex" xmlns:cx8="http://schemas.microsoft.com/office/drawing/2016/5/14/chartex" xmlns:mc="http://schemas.openxmlformats.org/markup-compatibility/2006" xmlns:aink="http://schemas.microsoft.com/office/drawing/2016/ink" xmlns:am3d="http://schemas.microsoft.com/office/drawing/2017/model3d" xmlns:o="urn:schemas-microsoft-com:office:office" xmlns:r="http://schemas.openxmlformats.org/officeDocument/2006/relationships" xmlns:m="http://schemas.openxmlformats.org/officeDocument/2006/math" xmlns:v="urn:schemas-microsoft-com:vml" xmlns:wp14="http://schemas.microsoft.com/office/word/2010/wordprocessingDrawing" xmlns:wp="http://schemas.openxmlformats.org/drawingml/2006/wordprocessingDrawing" xmlns:w10="urn:schemas-microsoft-com:office:word" xmlns:w="http://schemas.openxmlformats.org/wordprocessingml/2006/main" xmlns:w14="http://schemas.microsoft.com/office/word/2010/wordml" xmlns:w15="http://schemas.microsoft.com/office/word/2012/wordml" xmlns:w16cid="http://schemas.microsoft.com/office/word/2016/wordml/cid" xmlns:w16se="http://schemas.microsoft.com/office/word/2015/wordml/symex" xmlns:wpg="http://schemas.microsoft.com/office/word/2010/wordprocessingGroup" xmlns:wpi="http://schemas.microsoft.com/office/word/2010/wordprocessingInk" xmlns:wne="http://schemas.microsoft.com/office/word/2006/wordml" xmlns:wps="http://schemas.microsoft.com/office/word/2010/wordprocessingShape" mc:Ignorable="w14 w15 w16se w16cid wp14">
   <w:tbl>
     <w:tblPr>
       <w:tblStyle w:val="Grilledutableau"/>
@@ -890,14 +1084,14 @@
       <w:tblLook w:val="04A0" w:firstRow="1" w:lastRow="0" w:firstColumn="1" w:lastColumn="0" w:noHBand="0" w:noVBand="1"/>
     </w:tblPr>
     <w:tblGrid>
-      <w:gridCol w:w="4536"/>
-      <w:gridCol w:w="1560"/>
-      <w:gridCol w:w="2974"/>
+      <w:gridCol w:w="5339"/>
+      <w:gridCol w:w="2032"/>
+      <w:gridCol w:w="1699"/>
     </w:tblGrid>
     <w:tr>
       <w:tc>
         <w:tcPr>
-          <w:tcW w:w="4536" w:type="dxa"/>
+          <w:tcW w:w="5339" w:type="dxa"/>
           <w:vAlign w:val="center"/>
         </w:tcPr>
         <w:p>
@@ -926,7 +1120,7 @@
             <w:rPr>
               <w:noProof/>
             </w:rPr>
-            <w:t>CocobangoTravel_installation.docx</w:t>
+            <w:t>FBN_TPI_Simulation_trafic_routier_installation.docx</w:t>
           </w:r>
           <w:r>
             <w:rPr>
@@ -938,7 +1132,7 @@
       </w:tc>
       <w:tc>
         <w:tcPr>
-          <w:tcW w:w="1560" w:type="dxa"/>
+          <w:tcW w:w="2032" w:type="dxa"/>
           <w:vAlign w:val="center"/>
         </w:tcPr>
         <w:p>
@@ -1004,7 +1198,7 @@
       </w:tc>
       <w:tc>
         <w:tcPr>
-          <w:tcW w:w="2974" w:type="dxa"/>
+          <w:tcW w:w="1699" w:type="dxa"/>
           <w:vAlign w:val="center"/>
         </w:tcPr>
         <w:p>
@@ -1043,7 +1237,7 @@
 </file>
 
 <file path=word/footnotes.xml><?xml version="1.0" encoding="utf-8"?>
-<w:footnotes xmlns:wpc="http://schemas.microsoft.com/office/word/2010/wordprocessingCanvas" xmlns:cx="http://schemas.microsoft.com/office/drawing/2014/chartex" xmlns:cx1="http://schemas.microsoft.com/office/drawing/2015/9/8/chartex" xmlns:mc="http://schemas.openxmlformats.org/markup-compatibility/2006" xmlns:o="urn:schemas-microsoft-com:office:office" xmlns:r="http://schemas.openxmlformats.org/officeDocument/2006/relationships" xmlns:m="http://schemas.openxmlformats.org/officeDocument/2006/math" xmlns:v="urn:schemas-microsoft-com:vml" xmlns:wp14="http://schemas.microsoft.com/office/word/2010/wordprocessingDrawing" xmlns:wp="http://schemas.openxmlformats.org/drawingml/2006/wordprocessingDrawing" xmlns:w10="urn:schemas-microsoft-com:office:word" xmlns:w="http://schemas.openxmlformats.org/wordprocessingml/2006/main" xmlns:w14="http://schemas.microsoft.com/office/word/2010/wordml" xmlns:w15="http://schemas.microsoft.com/office/word/2012/wordml" xmlns:w16se="http://schemas.microsoft.com/office/word/2015/wordml/symex" xmlns:wpg="http://schemas.microsoft.com/office/word/2010/wordprocessingGroup" xmlns:wpi="http://schemas.microsoft.com/office/word/2010/wordprocessingInk" xmlns:wne="http://schemas.microsoft.com/office/word/2006/wordml" xmlns:wps="http://schemas.microsoft.com/office/word/2010/wordprocessingShape" mc:Ignorable="w14 w15 w16se wp14">
+<w:footnotes xmlns:wpc="http://schemas.microsoft.com/office/word/2010/wordprocessingCanvas" xmlns:cx="http://schemas.microsoft.com/office/drawing/2014/chartex" xmlns:cx1="http://schemas.microsoft.com/office/drawing/2015/9/8/chartex" xmlns:cx2="http://schemas.microsoft.com/office/drawing/2015/10/21/chartex" xmlns:cx3="http://schemas.microsoft.com/office/drawing/2016/5/9/chartex" xmlns:cx4="http://schemas.microsoft.com/office/drawing/2016/5/10/chartex" xmlns:cx5="http://schemas.microsoft.com/office/drawing/2016/5/11/chartex" xmlns:cx6="http://schemas.microsoft.com/office/drawing/2016/5/12/chartex" xmlns:cx7="http://schemas.microsoft.com/office/drawing/2016/5/13/chartex" xmlns:cx8="http://schemas.microsoft.com/office/drawing/2016/5/14/chartex" xmlns:mc="http://schemas.openxmlformats.org/markup-compatibility/2006" xmlns:aink="http://schemas.microsoft.com/office/drawing/2016/ink" xmlns:am3d="http://schemas.microsoft.com/office/drawing/2017/model3d" xmlns:o="urn:schemas-microsoft-com:office:office" xmlns:r="http://schemas.openxmlformats.org/officeDocument/2006/relationships" xmlns:m="http://schemas.openxmlformats.org/officeDocument/2006/math" xmlns:v="urn:schemas-microsoft-com:vml" xmlns:wp14="http://schemas.microsoft.com/office/word/2010/wordprocessingDrawing" xmlns:wp="http://schemas.openxmlformats.org/drawingml/2006/wordprocessingDrawing" xmlns:w10="urn:schemas-microsoft-com:office:word" xmlns:w="http://schemas.openxmlformats.org/wordprocessingml/2006/main" xmlns:w14="http://schemas.microsoft.com/office/word/2010/wordml" xmlns:w15="http://schemas.microsoft.com/office/word/2012/wordml" xmlns:w16cid="http://schemas.microsoft.com/office/word/2016/wordml/cid" xmlns:w16se="http://schemas.microsoft.com/office/word/2015/wordml/symex" xmlns:wpg="http://schemas.microsoft.com/office/word/2010/wordprocessingGroup" xmlns:wpi="http://schemas.microsoft.com/office/word/2010/wordprocessingInk" xmlns:wne="http://schemas.microsoft.com/office/word/2006/wordml" xmlns:wps="http://schemas.microsoft.com/office/word/2010/wordprocessingShape" mc:Ignorable="w14 w15 w16se w16cid wp14">
   <w:footnote w:type="separator" w:id="-1">
     <w:p>
       <w:r>
@@ -1062,11 +1256,11 @@
 </file>
 
 <file path=word/header1.xml><?xml version="1.0" encoding="utf-8"?>
-<w:hdr xmlns:wpc="http://schemas.microsoft.com/office/word/2010/wordprocessingCanvas" xmlns:cx="http://schemas.microsoft.com/office/drawing/2014/chartex" xmlns:cx1="http://schemas.microsoft.com/office/drawing/2015/9/8/chartex" xmlns:mc="http://schemas.openxmlformats.org/markup-compatibility/2006" xmlns:o="urn:schemas-microsoft-com:office:office" xmlns:r="http://schemas.openxmlformats.org/officeDocument/2006/relationships" xmlns:m="http://schemas.openxmlformats.org/officeDocument/2006/math" xmlns:v="urn:schemas-microsoft-com:vml" xmlns:wp14="http://schemas.microsoft.com/office/word/2010/wordprocessingDrawing" xmlns:wp="http://schemas.openxmlformats.org/drawingml/2006/wordprocessingDrawing" xmlns:w10="urn:schemas-microsoft-com:office:word" xmlns:w="http://schemas.openxmlformats.org/wordprocessingml/2006/main" xmlns:w14="http://schemas.microsoft.com/office/word/2010/wordml" xmlns:w15="http://schemas.microsoft.com/office/word/2012/wordml" xmlns:w16se="http://schemas.microsoft.com/office/word/2015/wordml/symex" xmlns:wpg="http://schemas.microsoft.com/office/word/2010/wordprocessingGroup" xmlns:wpi="http://schemas.microsoft.com/office/word/2010/wordprocessingInk" xmlns:wne="http://schemas.microsoft.com/office/word/2006/wordml" xmlns:wps="http://schemas.microsoft.com/office/word/2010/wordprocessingShape" mc:Ignorable="w14 w15 w16se wp14">
+<w:hdr xmlns:wpc="http://schemas.microsoft.com/office/word/2010/wordprocessingCanvas" xmlns:cx="http://schemas.microsoft.com/office/drawing/2014/chartex" xmlns:cx1="http://schemas.microsoft.com/office/drawing/2015/9/8/chartex" xmlns:cx2="http://schemas.microsoft.com/office/drawing/2015/10/21/chartex" xmlns:cx3="http://schemas.microsoft.com/office/drawing/2016/5/9/chartex" xmlns:cx4="http://schemas.microsoft.com/office/drawing/2016/5/10/chartex" xmlns:cx5="http://schemas.microsoft.com/office/drawing/2016/5/11/chartex" xmlns:cx6="http://schemas.microsoft.com/office/drawing/2016/5/12/chartex" xmlns:cx7="http://schemas.microsoft.com/office/drawing/2016/5/13/chartex" xmlns:cx8="http://schemas.microsoft.com/office/drawing/2016/5/14/chartex" xmlns:mc="http://schemas.openxmlformats.org/markup-compatibility/2006" xmlns:aink="http://schemas.microsoft.com/office/drawing/2016/ink" xmlns:am3d="http://schemas.microsoft.com/office/drawing/2017/model3d" xmlns:o="urn:schemas-microsoft-com:office:office" xmlns:r="http://schemas.openxmlformats.org/officeDocument/2006/relationships" xmlns:m="http://schemas.openxmlformats.org/officeDocument/2006/math" xmlns:v="urn:schemas-microsoft-com:vml" xmlns:wp14="http://schemas.microsoft.com/office/word/2010/wordprocessingDrawing" xmlns:wp="http://schemas.openxmlformats.org/drawingml/2006/wordprocessingDrawing" xmlns:w10="urn:schemas-microsoft-com:office:word" xmlns:w="http://schemas.openxmlformats.org/wordprocessingml/2006/main" xmlns:w14="http://schemas.microsoft.com/office/word/2010/wordml" xmlns:w15="http://schemas.microsoft.com/office/word/2012/wordml" xmlns:w16cid="http://schemas.microsoft.com/office/word/2016/wordml/cid" xmlns:w16se="http://schemas.microsoft.com/office/word/2015/wordml/symex" xmlns:wpg="http://schemas.microsoft.com/office/word/2010/wordprocessingGroup" xmlns:wpi="http://schemas.microsoft.com/office/word/2010/wordprocessingInk" xmlns:wne="http://schemas.microsoft.com/office/word/2006/wordml" xmlns:wps="http://schemas.microsoft.com/office/word/2010/wordprocessingShape" mc:Ignorable="w14 w15 w16se w16cid wp14">
   <w:tbl>
     <w:tblPr>
       <w:tblStyle w:val="Grilledutableau"/>
-      <w:tblW w:w="0" w:type="auto"/>
+      <w:tblW w:w="12125" w:type="dxa"/>
       <w:tblBorders>
         <w:top w:val="none" w:sz="0" w:space="0" w:color="auto"/>
         <w:left w:val="none" w:sz="0" w:space="0" w:color="auto"/>
@@ -1077,24 +1271,28 @@
       <w:tblLook w:val="04A0" w:firstRow="1" w:lastRow="0" w:firstColumn="1" w:lastColumn="0" w:noHBand="0" w:noVBand="1"/>
     </w:tblPr>
     <w:tblGrid>
-      <w:gridCol w:w="3011"/>
-      <w:gridCol w:w="3004"/>
+      <w:gridCol w:w="2552"/>
+      <w:gridCol w:w="2410"/>
+      <w:gridCol w:w="4108"/>
       <w:gridCol w:w="3055"/>
     </w:tblGrid>
     <w:tr>
       <w:tc>
         <w:tcPr>
-          <w:tcW w:w="3070" w:type="dxa"/>
+          <w:tcW w:w="2552" w:type="dxa"/>
           <w:vAlign w:val="center"/>
         </w:tcPr>
         <w:p>
+          <w:pPr>
+            <w:spacing w:before="0" w:after="0"/>
+          </w:pPr>
           <w:r>
             <w:rPr>
               <w:noProof/>
               <w:lang w:val="fr-CH" w:eastAsia="fr-CH"/>
             </w:rPr>
             <w:drawing>
-              <wp:inline distT="0" distB="0" distL="0" distR="0">
+              <wp:inline distT="0" distB="0" distL="0" distR="0" wp14:anchorId="0330BF93" wp14:editId="00321916">
                 <wp:extent cx="762000" cy="228600"/>
                 <wp:effectExtent l="0" t="0" r="0" b="0"/>
                 <wp:docPr id="26" name="Image 26"/>
@@ -1139,11 +1337,12 @@
       </w:tc>
       <w:tc>
         <w:tcPr>
-          <w:tcW w:w="3070" w:type="dxa"/>
+          <w:tcW w:w="2410" w:type="dxa"/>
           <w:vAlign w:val="center"/>
         </w:tcPr>
         <w:p>
           <w:pPr>
+            <w:spacing w:before="0" w:after="0"/>
             <w:jc w:val="center"/>
           </w:pPr>
           <w:r>
@@ -1153,29 +1352,57 @@
       </w:tc>
       <w:tc>
         <w:tcPr>
-          <w:tcW w:w="3070" w:type="dxa"/>
+          <w:tcW w:w="4108" w:type="dxa"/>
           <w:vAlign w:val="center"/>
         </w:tcPr>
         <w:p>
           <w:pPr>
+            <w:spacing w:before="0" w:after="0"/>
+            <w:jc w:val="right"/>
+            <w:rPr>
+              <w:rFonts w:cstheme="minorHAnsi"/>
+              <w:b/>
+              <w:color w:val="17365D" w:themeColor="text2" w:themeShade="BF"/>
+              <w:sz w:val="32"/>
+              <w:szCs w:val="32"/>
+            </w:rPr>
+          </w:pPr>
+          <w:r>
+            <w:rPr>
+              <w:rFonts w:cstheme="minorHAnsi"/>
+              <w:b/>
+              <w:color w:val="17365D" w:themeColor="text2" w:themeShade="BF"/>
+              <w:sz w:val="32"/>
+              <w:szCs w:val="32"/>
+              <w:lang w:val="fr-CH" w:eastAsia="fr-CH"/>
+            </w:rPr>
+            <w:t>Simulateur</w:t>
+          </w:r>
+          <w:r>
+            <w:rPr>
+              <w:rFonts w:cstheme="minorHAnsi"/>
+              <w:b/>
+              <w:color w:val="17365D" w:themeColor="text2" w:themeShade="BF"/>
+              <w:sz w:val="32"/>
+              <w:szCs w:val="32"/>
+            </w:rPr>
+            <w:t xml:space="preserve"> de trafic routier</w:t>
+          </w:r>
+        </w:p>
+      </w:tc>
+      <w:tc>
+        <w:tcPr>
+          <w:tcW w:w="3055" w:type="dxa"/>
+          <w:vAlign w:val="center"/>
+        </w:tcPr>
+        <w:p>
+          <w:pPr>
+            <w:spacing w:before="0" w:after="0"/>
             <w:jc w:val="right"/>
             <w:rPr>
               <w:b/>
             </w:rPr>
           </w:pPr>
-          <w:r>
-            <w:rPr>
-              <w:b/>
-              <w:color w:val="17365D" w:themeColor="text2" w:themeShade="BF"/>
-              <w:sz w:val="32"/>
-              <w14:textOutline w14:w="0" w14:cap="flat" w14:cmpd="sng" w14:algn="ctr">
-                <w14:noFill/>
-                <w14:prstDash w14:val="solid"/>
-                <w14:round/>
-              </w14:textOutline>
-            </w:rPr>
-            <w:t>CocobangoTravels</w:t>
-          </w:r>
         </w:p>
       </w:tc>
     </w:tr>
@@ -1185,7 +1412,7 @@
 </file>
 
 <file path=word/numbering.xml><?xml version="1.0" encoding="utf-8"?>
-<w:numbering xmlns:wpc="http://schemas.microsoft.com/office/word/2010/wordprocessingCanvas" xmlns:cx="http://schemas.microsoft.com/office/drawing/2014/chartex" xmlns:cx1="http://schemas.microsoft.com/office/drawing/2015/9/8/chartex" xmlns:mc="http://schemas.openxmlformats.org/markup-compatibility/2006" xmlns:o="urn:schemas-microsoft-com:office:office" xmlns:r="http://schemas.openxmlformats.org/officeDocument/2006/relationships" xmlns:m="http://schemas.openxmlformats.org/officeDocument/2006/math" xmlns:v="urn:schemas-microsoft-com:vml" xmlns:wp14="http://schemas.microsoft.com/office/word/2010/wordprocessingDrawing" xmlns:wp="http://schemas.openxmlformats.org/drawingml/2006/wordprocessingDrawing" xmlns:w10="urn:schemas-microsoft-com:office:word" xmlns:w="http://schemas.openxmlformats.org/wordprocessingml/2006/main" xmlns:w14="http://schemas.microsoft.com/office/word/2010/wordml" xmlns:w15="http://schemas.microsoft.com/office/word/2012/wordml" xmlns:w16se="http://schemas.microsoft.com/office/word/2015/wordml/symex" xmlns:wpg="http://schemas.microsoft.com/office/word/2010/wordprocessingGroup" xmlns:wpi="http://schemas.microsoft.com/office/word/2010/wordprocessingInk" xmlns:wne="http://schemas.microsoft.com/office/word/2006/wordml" xmlns:wps="http://schemas.microsoft.com/office/word/2010/wordprocessingShape" mc:Ignorable="w14 w15 w16se wp14">
+<w:numbering xmlns:wpc="http://schemas.microsoft.com/office/word/2010/wordprocessingCanvas" xmlns:cx="http://schemas.microsoft.com/office/drawing/2014/chartex" xmlns:cx1="http://schemas.microsoft.com/office/drawing/2015/9/8/chartex" xmlns:cx2="http://schemas.microsoft.com/office/drawing/2015/10/21/chartex" xmlns:cx3="http://schemas.microsoft.com/office/drawing/2016/5/9/chartex" xmlns:cx4="http://schemas.microsoft.com/office/drawing/2016/5/10/chartex" xmlns:cx5="http://schemas.microsoft.com/office/drawing/2016/5/11/chartex" xmlns:cx6="http://schemas.microsoft.com/office/drawing/2016/5/12/chartex" xmlns:cx7="http://schemas.microsoft.com/office/drawing/2016/5/13/chartex" xmlns:cx8="http://schemas.microsoft.com/office/drawing/2016/5/14/chartex" xmlns:mc="http://schemas.openxmlformats.org/markup-compatibility/2006" xmlns:aink="http://schemas.microsoft.com/office/drawing/2016/ink" xmlns:am3d="http://schemas.microsoft.com/office/drawing/2017/model3d" xmlns:o="urn:schemas-microsoft-com:office:office" xmlns:r="http://schemas.openxmlformats.org/officeDocument/2006/relationships" xmlns:m="http://schemas.openxmlformats.org/officeDocument/2006/math" xmlns:v="urn:schemas-microsoft-com:vml" xmlns:wp14="http://schemas.microsoft.com/office/word/2010/wordprocessingDrawing" xmlns:wp="http://schemas.openxmlformats.org/drawingml/2006/wordprocessingDrawing" xmlns:w10="urn:schemas-microsoft-com:office:word" xmlns:w="http://schemas.openxmlformats.org/wordprocessingml/2006/main" xmlns:w14="http://schemas.microsoft.com/office/word/2010/wordml" xmlns:w15="http://schemas.microsoft.com/office/word/2012/wordml" xmlns:w16cid="http://schemas.microsoft.com/office/word/2016/wordml/cid" xmlns:w16se="http://schemas.microsoft.com/office/word/2015/wordml/symex" xmlns:wpg="http://schemas.microsoft.com/office/word/2010/wordprocessingGroup" xmlns:wpi="http://schemas.microsoft.com/office/word/2010/wordprocessingInk" xmlns:wne="http://schemas.microsoft.com/office/word/2006/wordml" xmlns:wps="http://schemas.microsoft.com/office/word/2010/wordprocessingShape" mc:Ignorable="w14 w15 w16se w16cid wp14">
   <w:abstractNum w:abstractNumId="0" w15:restartNumberingAfterBreak="0">
     <w:nsid w:val="FFFFFF1D"/>
     <w:multiLevelType w:val="multilevel"/>
@@ -2099,6 +2326,92 @@
     </w:lvl>
   </w:abstractNum>
   <w:abstractNum w:abstractNumId="9" w15:restartNumberingAfterBreak="0">
+    <w:nsid w:val="14914126"/>
+    <w:multiLevelType w:val="hybridMultilevel"/>
+    <w:tmpl w:val="1BA28F16"/>
+    <w:lvl w:ilvl="0" w:tplc="100C000F">
+      <w:start w:val="1"/>
+      <w:numFmt w:val="decimal"/>
+      <w:lvlText w:val="%1."/>
+      <w:lvlJc w:val="left"/>
+      <w:pPr>
+        <w:ind w:left="720" w:hanging="360"/>
+      </w:pPr>
+    </w:lvl>
+    <w:lvl w:ilvl="1" w:tplc="100C0019" w:tentative="1">
+      <w:start w:val="1"/>
+      <w:numFmt w:val="lowerLetter"/>
+      <w:lvlText w:val="%2."/>
+      <w:lvlJc w:val="left"/>
+      <w:pPr>
+        <w:ind w:left="1440" w:hanging="360"/>
+      </w:pPr>
+    </w:lvl>
+    <w:lvl w:ilvl="2" w:tplc="100C001B" w:tentative="1">
+      <w:start w:val="1"/>
+      <w:numFmt w:val="lowerRoman"/>
+      <w:lvlText w:val="%3."/>
+      <w:lvlJc w:val="right"/>
+      <w:pPr>
+        <w:ind w:left="2160" w:hanging="180"/>
+      </w:pPr>
+    </w:lvl>
+    <w:lvl w:ilvl="3" w:tplc="100C000F" w:tentative="1">
+      <w:start w:val="1"/>
+      <w:numFmt w:val="decimal"/>
+      <w:lvlText w:val="%4."/>
+      <w:lvlJc w:val="left"/>
+      <w:pPr>
+        <w:ind w:left="2880" w:hanging="360"/>
+      </w:pPr>
+    </w:lvl>
+    <w:lvl w:ilvl="4" w:tplc="100C0019" w:tentative="1">
+      <w:start w:val="1"/>
+      <w:numFmt w:val="lowerLetter"/>
+      <w:lvlText w:val="%5."/>
+      <w:lvlJc w:val="left"/>
+      <w:pPr>
+        <w:ind w:left="3600" w:hanging="360"/>
+      </w:pPr>
+    </w:lvl>
+    <w:lvl w:ilvl="5" w:tplc="100C001B" w:tentative="1">
+      <w:start w:val="1"/>
+      <w:numFmt w:val="lowerRoman"/>
+      <w:lvlText w:val="%6."/>
+      <w:lvlJc w:val="right"/>
+      <w:pPr>
+        <w:ind w:left="4320" w:hanging="180"/>
+      </w:pPr>
+    </w:lvl>
+    <w:lvl w:ilvl="6" w:tplc="100C000F" w:tentative="1">
+      <w:start w:val="1"/>
+      <w:numFmt w:val="decimal"/>
+      <w:lvlText w:val="%7."/>
+      <w:lvlJc w:val="left"/>
+      <w:pPr>
+        <w:ind w:left="5040" w:hanging="360"/>
+      </w:pPr>
+    </w:lvl>
+    <w:lvl w:ilvl="7" w:tplc="100C0019" w:tentative="1">
+      <w:start w:val="1"/>
+      <w:numFmt w:val="lowerLetter"/>
+      <w:lvlText w:val="%8."/>
+      <w:lvlJc w:val="left"/>
+      <w:pPr>
+        <w:ind w:left="5760" w:hanging="360"/>
+      </w:pPr>
+    </w:lvl>
+    <w:lvl w:ilvl="8" w:tplc="100C001B" w:tentative="1">
+      <w:start w:val="1"/>
+      <w:numFmt w:val="lowerRoman"/>
+      <w:lvlText w:val="%9."/>
+      <w:lvlJc w:val="right"/>
+      <w:pPr>
+        <w:ind w:left="6480" w:hanging="180"/>
+      </w:pPr>
+    </w:lvl>
+  </w:abstractNum>
+  <w:abstractNum w:abstractNumId="10" w15:restartNumberingAfterBreak="0">
     <w:nsid w:val="16794E2B"/>
     <w:multiLevelType w:val="hybridMultilevel"/>
     <w:tmpl w:val="641AD2C2"/>
@@ -2238,7 +2551,7 @@
       </w:rPr>
     </w:lvl>
   </w:abstractNum>
-  <w:abstractNum w:abstractNumId="10" w15:restartNumberingAfterBreak="0">
+  <w:abstractNum w:abstractNumId="11" w15:restartNumberingAfterBreak="0">
     <w:nsid w:val="16FA3394"/>
     <w:multiLevelType w:val="hybridMultilevel"/>
     <w:tmpl w:val="E51AB440"/>
@@ -2351,7 +2664,7 @@
       </w:rPr>
     </w:lvl>
   </w:abstractNum>
-  <w:abstractNum w:abstractNumId="11" w15:restartNumberingAfterBreak="0">
+  <w:abstractNum w:abstractNumId="12" w15:restartNumberingAfterBreak="0">
     <w:nsid w:val="196850F9"/>
     <w:multiLevelType w:val="hybridMultilevel"/>
     <w:tmpl w:val="73620EA0"/>
@@ -2464,7 +2777,7 @@
       </w:rPr>
     </w:lvl>
   </w:abstractNum>
-  <w:abstractNum w:abstractNumId="12" w15:restartNumberingAfterBreak="0">
+  <w:abstractNum w:abstractNumId="13" w15:restartNumberingAfterBreak="0">
     <w:nsid w:val="19FF01AE"/>
     <w:multiLevelType w:val="hybridMultilevel"/>
     <w:tmpl w:val="EC6A3956"/>
@@ -2604,7 +2917,7 @@
       </w:rPr>
     </w:lvl>
   </w:abstractNum>
-  <w:abstractNum w:abstractNumId="13" w15:restartNumberingAfterBreak="0">
+  <w:abstractNum w:abstractNumId="14" w15:restartNumberingAfterBreak="0">
     <w:nsid w:val="1CCF61F2"/>
     <w:multiLevelType w:val="hybridMultilevel"/>
     <w:tmpl w:val="8BBE5846"/>
@@ -2716,7 +3029,7 @@
       </w:rPr>
     </w:lvl>
   </w:abstractNum>
-  <w:abstractNum w:abstractNumId="14" w15:restartNumberingAfterBreak="0">
+  <w:abstractNum w:abstractNumId="15" w15:restartNumberingAfterBreak="0">
     <w:nsid w:val="27A404D8"/>
     <w:multiLevelType w:val="hybridMultilevel"/>
     <w:tmpl w:val="E4483B56"/>
@@ -2856,7 +3169,7 @@
       </w:rPr>
     </w:lvl>
   </w:abstractNum>
-  <w:abstractNum w:abstractNumId="15" w15:restartNumberingAfterBreak="0">
+  <w:abstractNum w:abstractNumId="16" w15:restartNumberingAfterBreak="0">
     <w:nsid w:val="29212280"/>
     <w:multiLevelType w:val="multilevel"/>
     <w:tmpl w:val="66D8E1EC"/>
@@ -2969,7 +3282,7 @@
       </w:rPr>
     </w:lvl>
   </w:abstractNum>
-  <w:abstractNum w:abstractNumId="16" w15:restartNumberingAfterBreak="0">
+  <w:abstractNum w:abstractNumId="17" w15:restartNumberingAfterBreak="0">
     <w:nsid w:val="2E23300B"/>
     <w:multiLevelType w:val="hybridMultilevel"/>
     <w:tmpl w:val="970ADF2C"/>
@@ -3082,7 +3395,7 @@
       </w:rPr>
     </w:lvl>
   </w:abstractNum>
-  <w:abstractNum w:abstractNumId="17" w15:restartNumberingAfterBreak="0">
+  <w:abstractNum w:abstractNumId="18" w15:restartNumberingAfterBreak="0">
     <w:nsid w:val="352C2A44"/>
     <w:multiLevelType w:val="hybridMultilevel"/>
     <w:tmpl w:val="4F56EF2A"/>
@@ -3195,7 +3508,7 @@
       </w:rPr>
     </w:lvl>
   </w:abstractNum>
-  <w:abstractNum w:abstractNumId="18" w15:restartNumberingAfterBreak="0">
+  <w:abstractNum w:abstractNumId="19" w15:restartNumberingAfterBreak="0">
     <w:nsid w:val="36326606"/>
     <w:multiLevelType w:val="hybridMultilevel"/>
     <w:tmpl w:val="7814FFCC"/>
@@ -3284,7 +3597,7 @@
       </w:pPr>
     </w:lvl>
   </w:abstractNum>
-  <w:abstractNum w:abstractNumId="19" w15:restartNumberingAfterBreak="0">
+  <w:abstractNum w:abstractNumId="20" w15:restartNumberingAfterBreak="0">
     <w:nsid w:val="3D4F4264"/>
     <w:multiLevelType w:val="hybridMultilevel"/>
     <w:tmpl w:val="64C2F12A"/>
@@ -3397,7 +3710,7 @@
       </w:rPr>
     </w:lvl>
   </w:abstractNum>
-  <w:abstractNum w:abstractNumId="20" w15:restartNumberingAfterBreak="0">
+  <w:abstractNum w:abstractNumId="21" w15:restartNumberingAfterBreak="0">
     <w:nsid w:val="408C02FF"/>
     <w:multiLevelType w:val="hybridMultilevel"/>
     <w:tmpl w:val="1C925AC4"/>
@@ -3534,7 +3847,7 @@
       </w:rPr>
     </w:lvl>
   </w:abstractNum>
-  <w:abstractNum w:abstractNumId="21" w15:restartNumberingAfterBreak="0">
+  <w:abstractNum w:abstractNumId="22" w15:restartNumberingAfterBreak="0">
     <w:nsid w:val="42F31DAB"/>
     <w:multiLevelType w:val="hybridMultilevel"/>
     <w:tmpl w:val="A46C5D1C"/>
@@ -3674,7 +3987,7 @@
       </w:rPr>
     </w:lvl>
   </w:abstractNum>
-  <w:abstractNum w:abstractNumId="22" w15:restartNumberingAfterBreak="0">
+  <w:abstractNum w:abstractNumId="23" w15:restartNumberingAfterBreak="0">
     <w:nsid w:val="4E487038"/>
     <w:multiLevelType w:val="hybridMultilevel"/>
     <w:tmpl w:val="E2BE3F0A"/>
@@ -3787,7 +4100,7 @@
       </w:rPr>
     </w:lvl>
   </w:abstractNum>
-  <w:abstractNum w:abstractNumId="23" w15:restartNumberingAfterBreak="0">
+  <w:abstractNum w:abstractNumId="24" w15:restartNumberingAfterBreak="0">
     <w:nsid w:val="4FF51F81"/>
     <w:multiLevelType w:val="hybridMultilevel"/>
     <w:tmpl w:val="B4BACFDE"/>
@@ -3900,7 +4213,7 @@
       </w:rPr>
     </w:lvl>
   </w:abstractNum>
-  <w:abstractNum w:abstractNumId="24" w15:restartNumberingAfterBreak="0">
+  <w:abstractNum w:abstractNumId="25" w15:restartNumberingAfterBreak="0">
     <w:nsid w:val="5082572C"/>
     <w:multiLevelType w:val="hybridMultilevel"/>
     <w:tmpl w:val="ED4ACFA4"/>
@@ -4040,7 +4353,7 @@
       </w:rPr>
     </w:lvl>
   </w:abstractNum>
-  <w:abstractNum w:abstractNumId="25" w15:restartNumberingAfterBreak="0">
+  <w:abstractNum w:abstractNumId="26" w15:restartNumberingAfterBreak="0">
     <w:nsid w:val="52B247CA"/>
     <w:multiLevelType w:val="hybridMultilevel"/>
     <w:tmpl w:val="B7D4D45A"/>
@@ -4180,7 +4493,7 @@
       </w:rPr>
     </w:lvl>
   </w:abstractNum>
-  <w:abstractNum w:abstractNumId="26" w15:restartNumberingAfterBreak="0">
+  <w:abstractNum w:abstractNumId="27" w15:restartNumberingAfterBreak="0">
     <w:nsid w:val="54C01B75"/>
     <w:multiLevelType w:val="hybridMultilevel"/>
     <w:tmpl w:val="1B9814FE"/>
@@ -4293,7 +4606,7 @@
       </w:rPr>
     </w:lvl>
   </w:abstractNum>
-  <w:abstractNum w:abstractNumId="27" w15:restartNumberingAfterBreak="0">
+  <w:abstractNum w:abstractNumId="28" w15:restartNumberingAfterBreak="0">
     <w:nsid w:val="56A255C1"/>
     <w:multiLevelType w:val="hybridMultilevel"/>
     <w:tmpl w:val="338CCFB2"/>
@@ -4406,11 +4719,11 @@
       </w:rPr>
     </w:lvl>
   </w:abstractNum>
-  <w:abstractNum w:abstractNumId="28" w15:restartNumberingAfterBreak="0">
+  <w:abstractNum w:abstractNumId="29" w15:restartNumberingAfterBreak="0">
     <w:nsid w:val="56F82FCB"/>
     <w:multiLevelType w:val="hybridMultilevel"/>
-    <w:tmpl w:val="5DBC54B2"/>
-    <w:lvl w:ilvl="0" w:tplc="100C000F">
+    <w:tmpl w:val="28EE85B8"/>
+    <w:lvl w:ilvl="0" w:tplc="6E6205CE">
       <w:start w:val="1"/>
       <w:numFmt w:val="decimal"/>
       <w:lvlText w:val="%1."/>
@@ -4418,6 +4731,9 @@
       <w:pPr>
         <w:ind w:left="720" w:hanging="360"/>
       </w:pPr>
+      <w:rPr>
+        <w:color w:val="auto"/>
+      </w:rPr>
     </w:lvl>
     <w:lvl w:ilvl="1" w:tplc="100C0019" w:tentative="1">
       <w:start w:val="1"/>
@@ -4492,7 +4808,7 @@
       </w:pPr>
     </w:lvl>
   </w:abstractNum>
-  <w:abstractNum w:abstractNumId="29" w15:restartNumberingAfterBreak="0">
+  <w:abstractNum w:abstractNumId="30" w15:restartNumberingAfterBreak="0">
     <w:nsid w:val="594C1361"/>
     <w:multiLevelType w:val="hybridMultilevel"/>
     <w:tmpl w:val="5C243628"/>
@@ -4632,7 +4948,7 @@
       </w:rPr>
     </w:lvl>
   </w:abstractNum>
-  <w:abstractNum w:abstractNumId="30" w15:restartNumberingAfterBreak="0">
+  <w:abstractNum w:abstractNumId="31" w15:restartNumberingAfterBreak="0">
     <w:nsid w:val="59BF2CBF"/>
     <w:multiLevelType w:val="hybridMultilevel"/>
     <w:tmpl w:val="9676C580"/>
@@ -4718,7 +5034,7 @@
       </w:pPr>
     </w:lvl>
   </w:abstractNum>
-  <w:abstractNum w:abstractNumId="31" w15:restartNumberingAfterBreak="0">
+  <w:abstractNum w:abstractNumId="32" w15:restartNumberingAfterBreak="0">
     <w:nsid w:val="5E4B2431"/>
     <w:multiLevelType w:val="hybridMultilevel"/>
     <w:tmpl w:val="4550A29E"/>
@@ -4831,7 +5147,7 @@
       </w:rPr>
     </w:lvl>
   </w:abstractNum>
-  <w:abstractNum w:abstractNumId="32" w15:restartNumberingAfterBreak="0">
+  <w:abstractNum w:abstractNumId="33" w15:restartNumberingAfterBreak="0">
     <w:nsid w:val="617164E4"/>
     <w:multiLevelType w:val="hybridMultilevel"/>
     <w:tmpl w:val="2FF8A218"/>
@@ -4943,7 +5259,7 @@
       </w:rPr>
     </w:lvl>
   </w:abstractNum>
-  <w:abstractNum w:abstractNumId="33" w15:restartNumberingAfterBreak="0">
+  <w:abstractNum w:abstractNumId="34" w15:restartNumberingAfterBreak="0">
     <w:nsid w:val="64027E6B"/>
     <w:multiLevelType w:val="hybridMultilevel"/>
     <w:tmpl w:val="353493E4"/>
@@ -5056,7 +5372,120 @@
       </w:rPr>
     </w:lvl>
   </w:abstractNum>
-  <w:abstractNum w:abstractNumId="34" w15:restartNumberingAfterBreak="0">
+  <w:abstractNum w:abstractNumId="35" w15:restartNumberingAfterBreak="0">
+    <w:nsid w:val="69937B47"/>
+    <w:multiLevelType w:val="hybridMultilevel"/>
+    <w:tmpl w:val="674EA914"/>
+    <w:lvl w:ilvl="0" w:tplc="7AFCA3B8">
+      <w:start w:val="1"/>
+      <w:numFmt w:val="bullet"/>
+      <w:lvlText w:val="-"/>
+      <w:lvlJc w:val="left"/>
+      <w:pPr>
+        <w:ind w:left="720" w:hanging="360"/>
+      </w:pPr>
+      <w:rPr>
+        <w:rFonts w:ascii="Calibri" w:eastAsia="Times New Roman" w:hAnsi="Calibri" w:cs="Calibri" w:hint="default"/>
+      </w:rPr>
+    </w:lvl>
+    <w:lvl w:ilvl="1" w:tplc="100C0003" w:tentative="1">
+      <w:start w:val="1"/>
+      <w:numFmt w:val="bullet"/>
+      <w:lvlText w:val="o"/>
+      <w:lvlJc w:val="left"/>
+      <w:pPr>
+        <w:ind w:left="1440" w:hanging="360"/>
+      </w:pPr>
+      <w:rPr>
+        <w:rFonts w:ascii="Courier New" w:hAnsi="Courier New" w:cs="Courier New" w:hint="default"/>
+      </w:rPr>
+    </w:lvl>
+    <w:lvl w:ilvl="2" w:tplc="100C0005" w:tentative="1">
+      <w:start w:val="1"/>
+      <w:numFmt w:val="bullet"/>
+      <w:lvlText w:val=""/>
+      <w:lvlJc w:val="left"/>
+      <w:pPr>
+        <w:ind w:left="2160" w:hanging="360"/>
+      </w:pPr>
+      <w:rPr>
+        <w:rFonts w:ascii="Wingdings" w:hAnsi="Wingdings" w:hint="default"/>
+      </w:rPr>
+    </w:lvl>
+    <w:lvl w:ilvl="3" w:tplc="100C0001" w:tentative="1">
+      <w:start w:val="1"/>
+      <w:numFmt w:val="bullet"/>
+      <w:lvlText w:val=""/>
+      <w:lvlJc w:val="left"/>
+      <w:pPr>
+        <w:ind w:left="2880" w:hanging="360"/>
+      </w:pPr>
+      <w:rPr>
+        <w:rFonts w:ascii="Symbol" w:hAnsi="Symbol" w:hint="default"/>
+      </w:rPr>
+    </w:lvl>
+    <w:lvl w:ilvl="4" w:tplc="100C0003" w:tentative="1">
+      <w:start w:val="1"/>
+      <w:numFmt w:val="bullet"/>
+      <w:lvlText w:val="o"/>
+      <w:lvlJc w:val="left"/>
+      <w:pPr>
+        <w:ind w:left="3600" w:hanging="360"/>
+      </w:pPr>
+      <w:rPr>
+        <w:rFonts w:ascii="Courier New" w:hAnsi="Courier New" w:cs="Courier New" w:hint="default"/>
+      </w:rPr>
+    </w:lvl>
+    <w:lvl w:ilvl="5" w:tplc="100C0005" w:tentative="1">
+      <w:start w:val="1"/>
+      <w:numFmt w:val="bullet"/>
+      <w:lvlText w:val=""/>
+      <w:lvlJc w:val="left"/>
+      <w:pPr>
+        <w:ind w:left="4320" w:hanging="360"/>
+      </w:pPr>
+      <w:rPr>
+        <w:rFonts w:ascii="Wingdings" w:hAnsi="Wingdings" w:hint="default"/>
+      </w:rPr>
+    </w:lvl>
+    <w:lvl w:ilvl="6" w:tplc="100C0001" w:tentative="1">
+      <w:start w:val="1"/>
+      <w:numFmt w:val="bullet"/>
+      <w:lvlText w:val=""/>
+      <w:lvlJc w:val="left"/>
+      <w:pPr>
+        <w:ind w:left="5040" w:hanging="360"/>
+      </w:pPr>
+      <w:rPr>
+        <w:rFonts w:ascii="Symbol" w:hAnsi="Symbol" w:hint="default"/>
+      </w:rPr>
+    </w:lvl>
+    <w:lvl w:ilvl="7" w:tplc="100C0003" w:tentative="1">
+      <w:start w:val="1"/>
+      <w:numFmt w:val="bullet"/>
+      <w:lvlText w:val="o"/>
+      <w:lvlJc w:val="left"/>
+      <w:pPr>
+        <w:ind w:left="5760" w:hanging="360"/>
+      </w:pPr>
+      <w:rPr>
+        <w:rFonts w:ascii="Courier New" w:hAnsi="Courier New" w:cs="Courier New" w:hint="default"/>
+      </w:rPr>
+    </w:lvl>
+    <w:lvl w:ilvl="8" w:tplc="100C0005" w:tentative="1">
+      <w:start w:val="1"/>
+      <w:numFmt w:val="bullet"/>
+      <w:lvlText w:val=""/>
+      <w:lvlJc w:val="left"/>
+      <w:pPr>
+        <w:ind w:left="6480" w:hanging="360"/>
+      </w:pPr>
+      <w:rPr>
+        <w:rFonts w:ascii="Wingdings" w:hAnsi="Wingdings" w:hint="default"/>
+      </w:rPr>
+    </w:lvl>
+  </w:abstractNum>
+  <w:abstractNum w:abstractNumId="36" w15:restartNumberingAfterBreak="0">
     <w:nsid w:val="702346F9"/>
     <w:multiLevelType w:val="multilevel"/>
     <w:tmpl w:val="F15846B8"/>
@@ -5169,7 +5598,7 @@
       </w:pPr>
     </w:lvl>
   </w:abstractNum>
-  <w:abstractNum w:abstractNumId="35" w15:restartNumberingAfterBreak="0">
+  <w:abstractNum w:abstractNumId="37" w15:restartNumberingAfterBreak="0">
     <w:nsid w:val="71E06583"/>
     <w:multiLevelType w:val="hybridMultilevel"/>
     <w:tmpl w:val="26C81FCE"/>
@@ -5309,7 +5738,7 @@
       </w:rPr>
     </w:lvl>
   </w:abstractNum>
-  <w:abstractNum w:abstractNumId="36" w15:restartNumberingAfterBreak="0">
+  <w:abstractNum w:abstractNumId="38" w15:restartNumberingAfterBreak="0">
     <w:nsid w:val="75A3529B"/>
     <w:multiLevelType w:val="hybridMultilevel"/>
     <w:tmpl w:val="819EEA64"/>
@@ -5449,7 +5878,120 @@
       </w:rPr>
     </w:lvl>
   </w:abstractNum>
-  <w:abstractNum w:abstractNumId="37" w15:restartNumberingAfterBreak="0">
+  <w:abstractNum w:abstractNumId="39" w15:restartNumberingAfterBreak="0">
+    <w:nsid w:val="76EB7744"/>
+    <w:multiLevelType w:val="hybridMultilevel"/>
+    <w:tmpl w:val="E2BCCA54"/>
+    <w:lvl w:ilvl="0" w:tplc="7AFCA3B8">
+      <w:start w:val="1"/>
+      <w:numFmt w:val="bullet"/>
+      <w:lvlText w:val="-"/>
+      <w:lvlJc w:val="left"/>
+      <w:pPr>
+        <w:ind w:left="720" w:hanging="360"/>
+      </w:pPr>
+      <w:rPr>
+        <w:rFonts w:ascii="Calibri" w:eastAsia="Times New Roman" w:hAnsi="Calibri" w:cs="Calibri" w:hint="default"/>
+      </w:rPr>
+    </w:lvl>
+    <w:lvl w:ilvl="1" w:tplc="100C0003" w:tentative="1">
+      <w:start w:val="1"/>
+      <w:numFmt w:val="bullet"/>
+      <w:lvlText w:val="o"/>
+      <w:lvlJc w:val="left"/>
+      <w:pPr>
+        <w:ind w:left="1440" w:hanging="360"/>
+      </w:pPr>
+      <w:rPr>
+        <w:rFonts w:ascii="Courier New" w:hAnsi="Courier New" w:cs="Courier New" w:hint="default"/>
+      </w:rPr>
+    </w:lvl>
+    <w:lvl w:ilvl="2" w:tplc="100C0005" w:tentative="1">
+      <w:start w:val="1"/>
+      <w:numFmt w:val="bullet"/>
+      <w:lvlText w:val=""/>
+      <w:lvlJc w:val="left"/>
+      <w:pPr>
+        <w:ind w:left="2160" w:hanging="360"/>
+      </w:pPr>
+      <w:rPr>
+        <w:rFonts w:ascii="Wingdings" w:hAnsi="Wingdings" w:hint="default"/>
+      </w:rPr>
+    </w:lvl>
+    <w:lvl w:ilvl="3" w:tplc="100C0001" w:tentative="1">
+      <w:start w:val="1"/>
+      <w:numFmt w:val="bullet"/>
+      <w:lvlText w:val=""/>
+      <w:lvlJc w:val="left"/>
+      <w:pPr>
+        <w:ind w:left="2880" w:hanging="360"/>
+      </w:pPr>
+      <w:rPr>
+        <w:rFonts w:ascii="Symbol" w:hAnsi="Symbol" w:hint="default"/>
+      </w:rPr>
+    </w:lvl>
+    <w:lvl w:ilvl="4" w:tplc="100C0003" w:tentative="1">
+      <w:start w:val="1"/>
+      <w:numFmt w:val="bullet"/>
+      <w:lvlText w:val="o"/>
+      <w:lvlJc w:val="left"/>
+      <w:pPr>
+        <w:ind w:left="3600" w:hanging="360"/>
+      </w:pPr>
+      <w:rPr>
+        <w:rFonts w:ascii="Courier New" w:hAnsi="Courier New" w:cs="Courier New" w:hint="default"/>
+      </w:rPr>
+    </w:lvl>
+    <w:lvl w:ilvl="5" w:tplc="100C0005" w:tentative="1">
+      <w:start w:val="1"/>
+      <w:numFmt w:val="bullet"/>
+      <w:lvlText w:val=""/>
+      <w:lvlJc w:val="left"/>
+      <w:pPr>
+        <w:ind w:left="4320" w:hanging="360"/>
+      </w:pPr>
+      <w:rPr>
+        <w:rFonts w:ascii="Wingdings" w:hAnsi="Wingdings" w:hint="default"/>
+      </w:rPr>
+    </w:lvl>
+    <w:lvl w:ilvl="6" w:tplc="100C0001" w:tentative="1">
+      <w:start w:val="1"/>
+      <w:numFmt w:val="bullet"/>
+      <w:lvlText w:val=""/>
+      <w:lvlJc w:val="left"/>
+      <w:pPr>
+        <w:ind w:left="5040" w:hanging="360"/>
+      </w:pPr>
+      <w:rPr>
+        <w:rFonts w:ascii="Symbol" w:hAnsi="Symbol" w:hint="default"/>
+      </w:rPr>
+    </w:lvl>
+    <w:lvl w:ilvl="7" w:tplc="100C0003" w:tentative="1">
+      <w:start w:val="1"/>
+      <w:numFmt w:val="bullet"/>
+      <w:lvlText w:val="o"/>
+      <w:lvlJc w:val="left"/>
+      <w:pPr>
+        <w:ind w:left="5760" w:hanging="360"/>
+      </w:pPr>
+      <w:rPr>
+        <w:rFonts w:ascii="Courier New" w:hAnsi="Courier New" w:cs="Courier New" w:hint="default"/>
+      </w:rPr>
+    </w:lvl>
+    <w:lvl w:ilvl="8" w:tplc="100C0005" w:tentative="1">
+      <w:start w:val="1"/>
+      <w:numFmt w:val="bullet"/>
+      <w:lvlText w:val=""/>
+      <w:lvlJc w:val="left"/>
+      <w:pPr>
+        <w:ind w:left="6480" w:hanging="360"/>
+      </w:pPr>
+      <w:rPr>
+        <w:rFonts w:ascii="Wingdings" w:hAnsi="Wingdings" w:hint="default"/>
+      </w:rPr>
+    </w:lvl>
+  </w:abstractNum>
+  <w:abstractNum w:abstractNumId="40" w15:restartNumberingAfterBreak="0">
     <w:nsid w:val="797979A0"/>
     <w:multiLevelType w:val="hybridMultilevel"/>
     <w:tmpl w:val="7E40D33A"/>
@@ -5562,7 +6104,7 @@
       </w:rPr>
     </w:lvl>
   </w:abstractNum>
-  <w:abstractNum w:abstractNumId="38" w15:restartNumberingAfterBreak="0">
+  <w:abstractNum w:abstractNumId="41" w15:restartNumberingAfterBreak="0">
     <w:nsid w:val="7B193736"/>
     <w:multiLevelType w:val="multilevel"/>
     <w:tmpl w:val="448E83B2"/>
@@ -5675,7 +6217,7 @@
       </w:pPr>
     </w:lvl>
   </w:abstractNum>
-  <w:abstractNum w:abstractNumId="39" w15:restartNumberingAfterBreak="0">
+  <w:abstractNum w:abstractNumId="42" w15:restartNumberingAfterBreak="0">
     <w:nsid w:val="7D032E42"/>
     <w:multiLevelType w:val="hybridMultilevel"/>
     <w:tmpl w:val="901CE568"/>
@@ -5788,7 +6330,7 @@
       </w:rPr>
     </w:lvl>
   </w:abstractNum>
-  <w:abstractNum w:abstractNumId="40" w15:restartNumberingAfterBreak="0">
+  <w:abstractNum w:abstractNumId="43" w15:restartNumberingAfterBreak="0">
     <w:nsid w:val="7DD245F2"/>
     <w:multiLevelType w:val="hybridMultilevel"/>
     <w:tmpl w:val="3100450C"/>
@@ -5928,7 +6470,7 @@
       </w:rPr>
     </w:lvl>
   </w:abstractNum>
-  <w:abstractNum w:abstractNumId="41" w15:restartNumberingAfterBreak="0">
+  <w:abstractNum w:abstractNumId="44" w15:restartNumberingAfterBreak="0">
     <w:nsid w:val="7DDE7E2F"/>
     <w:multiLevelType w:val="hybridMultilevel"/>
     <w:tmpl w:val="47B69FA2"/>
@@ -6042,43 +6584,43 @@
     </w:lvl>
   </w:abstractNum>
   <w:num w:numId="1">
-    <w:abstractNumId w:val="38"/>
+    <w:abstractNumId w:val="41"/>
   </w:num>
   <w:num w:numId="2">
     <w:abstractNumId w:val="2"/>
   </w:num>
   <w:num w:numId="3">
-    <w:abstractNumId w:val="12"/>
+    <w:abstractNumId w:val="13"/>
   </w:num>
   <w:num w:numId="4">
-    <w:abstractNumId w:val="36"/>
+    <w:abstractNumId w:val="38"/>
   </w:num>
   <w:num w:numId="5">
+    <w:abstractNumId w:val="26"/>
+  </w:num>
+  <w:num w:numId="6">
+    <w:abstractNumId w:val="15"/>
+  </w:num>
+  <w:num w:numId="7">
+    <w:abstractNumId w:val="30"/>
+  </w:num>
+  <w:num w:numId="8">
+    <w:abstractNumId w:val="43"/>
+  </w:num>
+  <w:num w:numId="9">
+    <w:abstractNumId w:val="10"/>
+  </w:num>
+  <w:num w:numId="10">
+    <w:abstractNumId w:val="21"/>
+  </w:num>
+  <w:num w:numId="11">
     <w:abstractNumId w:val="25"/>
   </w:num>
-  <w:num w:numId="6">
-    <w:abstractNumId w:val="14"/>
-  </w:num>
-  <w:num w:numId="7">
-    <w:abstractNumId w:val="29"/>
-  </w:num>
-  <w:num w:numId="8">
-    <w:abstractNumId w:val="40"/>
-  </w:num>
-  <w:num w:numId="9">
-    <w:abstractNumId w:val="9"/>
-  </w:num>
-  <w:num w:numId="10">
-    <w:abstractNumId w:val="20"/>
-  </w:num>
-  <w:num w:numId="11">
-    <w:abstractNumId w:val="24"/>
-  </w:num>
   <w:num w:numId="12">
-    <w:abstractNumId w:val="21"/>
+    <w:abstractNumId w:val="22"/>
   </w:num>
   <w:num w:numId="13">
-    <w:abstractNumId w:val="35"/>
+    <w:abstractNumId w:val="37"/>
   </w:num>
   <w:num w:numId="14">
     <w:abstractNumId w:val="0"/>
@@ -6087,61 +6629,61 @@
     <w:abstractNumId w:val="3"/>
   </w:num>
   <w:num w:numId="16">
+    <w:abstractNumId w:val="18"/>
+  </w:num>
+  <w:num w:numId="17">
+    <w:abstractNumId w:val="11"/>
+  </w:num>
+  <w:num w:numId="18">
+    <w:abstractNumId w:val="42"/>
+  </w:num>
+  <w:num w:numId="19">
+    <w:abstractNumId w:val="32"/>
+  </w:num>
+  <w:num w:numId="20">
+    <w:abstractNumId w:val="44"/>
+  </w:num>
+  <w:num w:numId="21">
+    <w:abstractNumId w:val="28"/>
+  </w:num>
+  <w:num w:numId="22">
+    <w:abstractNumId w:val="40"/>
+  </w:num>
+  <w:num w:numId="23">
     <w:abstractNumId w:val="17"/>
   </w:num>
-  <w:num w:numId="17">
-    <w:abstractNumId w:val="10"/>
-  </w:num>
-  <w:num w:numId="18">
-    <w:abstractNumId w:val="39"/>
-  </w:num>
-  <w:num w:numId="19">
-    <w:abstractNumId w:val="31"/>
-  </w:num>
-  <w:num w:numId="20">
-    <w:abstractNumId w:val="41"/>
-  </w:num>
-  <w:num w:numId="21">
-    <w:abstractNumId w:val="27"/>
-  </w:num>
-  <w:num w:numId="22">
-    <w:abstractNumId w:val="37"/>
-  </w:num>
-  <w:num w:numId="23">
-    <w:abstractNumId w:val="16"/>
-  </w:num>
   <w:num w:numId="24">
-    <w:abstractNumId w:val="23"/>
+    <w:abstractNumId w:val="24"/>
   </w:num>
   <w:num w:numId="25">
     <w:abstractNumId w:val="8"/>
   </w:num>
   <w:num w:numId="26">
-    <w:abstractNumId w:val="19"/>
+    <w:abstractNumId w:val="20"/>
   </w:num>
   <w:num w:numId="27">
     <w:abstractNumId w:val="4"/>
   </w:num>
   <w:num w:numId="28">
-    <w:abstractNumId w:val="11"/>
+    <w:abstractNumId w:val="12"/>
   </w:num>
   <w:num w:numId="29">
-    <w:abstractNumId w:val="15"/>
+    <w:abstractNumId w:val="16"/>
   </w:num>
   <w:num w:numId="30">
-    <w:abstractNumId w:val="26"/>
+    <w:abstractNumId w:val="27"/>
   </w:num>
   <w:num w:numId="31">
-    <w:abstractNumId w:val="18"/>
+    <w:abstractNumId w:val="19"/>
   </w:num>
   <w:num w:numId="32">
-    <w:abstractNumId w:val="33"/>
+    <w:abstractNumId w:val="34"/>
   </w:num>
   <w:num w:numId="33">
     <w:abstractNumId w:val="6"/>
   </w:num>
   <w:num w:numId="34">
-    <w:abstractNumId w:val="34"/>
+    <w:abstractNumId w:val="36"/>
     <w:lvlOverride w:ilvl="0">
       <w:startOverride w:val="1"/>
     </w:lvlOverride>
@@ -6171,7 +6713,7 @@
     </w:lvlOverride>
   </w:num>
   <w:num w:numId="35">
-    <w:abstractNumId w:val="22"/>
+    <w:abstractNumId w:val="23"/>
   </w:num>
   <w:num w:numId="36">
     <w:abstractNumId w:val="5"/>
@@ -6207,10 +6749,10 @@
     </w:lvlOverride>
   </w:num>
   <w:num w:numId="38">
-    <w:abstractNumId w:val="32"/>
+    <w:abstractNumId w:val="33"/>
   </w:num>
   <w:num w:numId="39">
-    <w:abstractNumId w:val="13"/>
+    <w:abstractNumId w:val="14"/>
   </w:num>
   <w:num w:numId="40">
     <w:abstractNumId w:val="1"/>
@@ -6225,17 +6767,26 @@
     <w:abstractNumId w:val="7"/>
   </w:num>
   <w:num w:numId="44">
-    <w:abstractNumId w:val="28"/>
+    <w:abstractNumId w:val="29"/>
   </w:num>
   <w:num w:numId="45">
-    <w:abstractNumId w:val="30"/>
+    <w:abstractNumId w:val="31"/>
+  </w:num>
+  <w:num w:numId="46">
+    <w:abstractNumId w:val="9"/>
+  </w:num>
+  <w:num w:numId="47">
+    <w:abstractNumId w:val="35"/>
+  </w:num>
+  <w:num w:numId="48">
+    <w:abstractNumId w:val="39"/>
   </w:num>
   <w:numIdMacAtCleanup w:val="13"/>
 </w:numbering>
 </file>
 
 <file path=word/styles.xml><?xml version="1.0" encoding="utf-8"?>
-<w:styles xmlns:mc="http://schemas.openxmlformats.org/markup-compatibility/2006" xmlns:r="http://schemas.openxmlformats.org/officeDocument/2006/relationships" xmlns:w="http://schemas.openxmlformats.org/wordprocessingml/2006/main" xmlns:w14="http://schemas.microsoft.com/office/word/2010/wordml" xmlns:w15="http://schemas.microsoft.com/office/word/2012/wordml" xmlns:w16se="http://schemas.microsoft.com/office/word/2015/wordml/symex" mc:Ignorable="w14 w15 w16se">
+<w:styles xmlns:mc="http://schemas.openxmlformats.org/markup-compatibility/2006" xmlns:r="http://schemas.openxmlformats.org/officeDocument/2006/relationships" xmlns:w="http://schemas.openxmlformats.org/wordprocessingml/2006/main" xmlns:w14="http://schemas.microsoft.com/office/word/2010/wordml" xmlns:w15="http://schemas.microsoft.com/office/word/2012/wordml" xmlns:w16cid="http://schemas.microsoft.com/office/word/2016/wordml/cid" xmlns:w16se="http://schemas.microsoft.com/office/word/2015/wordml/symex" mc:Ignorable="w14 w15 w16se w16cid">
   <w:docDefaults>
     <w:rPrDefault>
       <w:rPr>
@@ -6245,7 +6796,7 @@
     </w:rPrDefault>
     <w:pPrDefault/>
   </w:docDefaults>
-  <w:latentStyles w:defLockedState="0" w:defUIPriority="0" w:defSemiHidden="0" w:defUnhideWhenUsed="0" w:defQFormat="0" w:count="371">
+  <w:latentStyles w:defLockedState="0" w:defUIPriority="0" w:defSemiHidden="0" w:defUnhideWhenUsed="0" w:defQFormat="0" w:count="375">
     <w:lsdException w:name="Normal" w:qFormat="1"/>
     <w:lsdException w:name="heading 1" w:qFormat="1"/>
     <w:lsdException w:name="heading 2" w:qFormat="1"/>
@@ -6609,6 +7160,10 @@
     <w:lsdException w:name="List Table 5 Dark Accent 6" w:uiPriority="50"/>
     <w:lsdException w:name="List Table 6 Colorful Accent 6" w:uiPriority="51"/>
     <w:lsdException w:name="List Table 7 Colorful Accent 6" w:uiPriority="52"/>
+    <w:lsdException w:name="Mention" w:semiHidden="1" w:uiPriority="99" w:unhideWhenUsed="1"/>
+    <w:lsdException w:name="Smart Hyperlink" w:semiHidden="1" w:uiPriority="99" w:unhideWhenUsed="1"/>
+    <w:lsdException w:name="Hashtag" w:semiHidden="1" w:uiPriority="99" w:unhideWhenUsed="1"/>
+    <w:lsdException w:name="Unresolved Mention" w:semiHidden="1" w:uiPriority="99" w:unhideWhenUsed="1"/>
   </w:latentStyles>
   <w:style w:type="paragraph" w:default="1" w:styleId="Normal">
     <w:name w:val="Normal"/>
@@ -7497,8 +8052,8 @@
       <w:ind w:left="240" w:hanging="240"/>
     </w:pPr>
   </w:style>
-  <w:style w:type="character" w:customStyle="1" w:styleId="UnresolvedMention">
-    <w:name w:val="Unresolved Mention"/>
+  <w:style w:type="character" w:customStyle="1" w:styleId="Mentionnonrsolue1">
+    <w:name w:val="Mention non résolue1"/>
     <w:basedOn w:val="Policepardfaut"/>
     <w:uiPriority w:val="99"/>
     <w:semiHidden/>
@@ -7802,7 +8357,7 @@
 </file>
 
 <file path=customXml/itemProps1.xml><?xml version="1.0" encoding="utf-8"?>
-<ds:datastoreItem xmlns:ds="http://schemas.openxmlformats.org/officeDocument/2006/customXml" ds:itemID="{12D6D32C-6DA1-4E62-BEA3-E381FAB6DBE1}">
+<ds:datastoreItem xmlns:ds="http://schemas.openxmlformats.org/officeDocument/2006/customXml" ds:itemID="{9F54E454-E645-47A3-AFEA-9757905B44B8}">
   <ds:schemaRefs>
     <ds:schemaRef ds:uri="http://schemas.openxmlformats.org/officeDocument/2006/bibliography"/>
   </ds:schemaRefs>

</xml_diff>